<commit_message>
Updating instructions to run the code
</commit_message>
<xml_diff>
--- a/Report.docx
+++ b/Report.docx
@@ -20,9 +20,15 @@
     <w:p/>
     <w:p>
       <w:r>
-        <w:t>Total Run time = approx. 300 sec.</w:t>
-      </w:r>
-    </w:p>
+        <w:t>Total Run time = approx. 300 sec. (Spyder)</w:t>
+      </w:r>
+    </w:p>
+    <w:p>
+      <w:r>
+        <w:t>Total Run time = approx. 960 sec. (Command line)</w:t>
+      </w:r>
+    </w:p>
+    <w:p/>
     <w:p>
       <w:pPr>
         <w:rPr>
@@ -35,7 +41,7 @@
           <w:b/>
           <w:sz w:val="24"/>
         </w:rPr>
-        <w:t>Installation and execution Instructions:</w:t>
+        <w:t>Installation and execution instructions:</w:t>
       </w:r>
     </w:p>
     <w:p>
@@ -50,12 +56,12 @@
     </w:p>
     <w:p>
       <w:r>
-        <w:t xml:space="preserve">    1.2. upon downloading, start installation and follow the instructions given by install wizard for successful installation.</w:t>
-      </w:r>
-    </w:p>
-    <w:p>
-      <w:r>
-        <w:t xml:space="preserve">    1.3. navigate to the directory where Anaconda3 is installed, open the directory and launch "Spyder".</w:t>
+        <w:t xml:space="preserve">    1.2. Upon downloading, start installation and follow the instructions given by install wizard for successful installation.</w:t>
+      </w:r>
+    </w:p>
+    <w:p>
+      <w:r>
+        <w:t xml:space="preserve">    1.3. Navigate to the directory where Anaconda3 is installed, open the directory and launch "Spyder".</w:t>
       </w:r>
     </w:p>
     <w:p>
@@ -65,17 +71,205 @@
     </w:p>
     <w:p>
       <w:r>
-        <w:t>3. Run the "newswire_trends.py" file by pressing F5 or Run button</w:t>
-      </w:r>
-      <w:r>
-        <w:t>.</w:t>
-      </w:r>
-    </w:p>
-    <w:p>
+        <w:t>3. Run the "newswire_trends.py" file by pressing F5 or Run button.</w:t>
+      </w:r>
+    </w:p>
+    <w:p>
+      <w:r>
+        <w:t>4. 4 plots will be created in the directory where you save the code to execute it.</w:t>
+      </w:r>
+    </w:p>
+    <w:p/>
+    <w:p>
+      <w:pPr>
+        <w:rPr>
+          <w:b/>
+          <w:sz w:val="24"/>
+        </w:rPr>
+      </w:pPr>
+      <w:r>
+        <w:rPr>
+          <w:b/>
+          <w:sz w:val="24"/>
+        </w:rPr>
+        <w:t>Alternative execution instructions using Command prompt:</w:t>
+      </w:r>
+    </w:p>
+    <w:p>
+      <w:r>
+        <w:t>1. To run the code you should have Python 3 installed on your PC. If you don’t have Python 3 installed, download from "https://www.python.org/downloads/".</w:t>
+      </w:r>
+    </w:p>
+    <w:p>
+      <w:r>
+        <w:t>2. Follow the instructions and install Python 3.</w:t>
+      </w:r>
+    </w:p>
+    <w:p>
+      <w:r>
+        <w:t>3. Clone the repo on to your PC.</w:t>
+      </w:r>
+    </w:p>
+    <w:p>
+      <w:r>
+        <w:t>4. Open command prompt and open the downloaded directory.</w:t>
+      </w:r>
+    </w:p>
+    <w:p>
+      <w:r>
+        <w:t xml:space="preserve">5. There are various libraries used in the code. </w:t>
+      </w:r>
+      <w:r>
+        <w:t>so,</w:t>
+      </w:r>
+      <w:r>
+        <w:t xml:space="preserve"> we have to install them first if we are using command prompt to run the code.</w:t>
+      </w:r>
+    </w:p>
+    <w:p>
+      <w:r>
+        <w:t xml:space="preserve">    5.1. make sure you have pip installed which comes bundled with python 3. check it by simply typing "</w:t>
+      </w:r>
+      <w:r>
+        <w:rPr>
+          <w:b/>
+        </w:rPr>
+        <w:t>pip</w:t>
+      </w:r>
+      <w:r>
+        <w:t>" in command prompt.</w:t>
+      </w:r>
+    </w:p>
+    <w:p>
+      <w:r>
+        <w:t xml:space="preserve">    5.2. install pandas using "</w:t>
+      </w:r>
+      <w:r>
+        <w:rPr>
+          <w:b/>
+        </w:rPr>
+        <w:t>py -3 -m pip install pandas</w:t>
+      </w:r>
+      <w:r>
+        <w:t>" command</w:t>
+      </w:r>
+    </w:p>
+    <w:p>
+      <w:r>
+        <w:t xml:space="preserve">    5.3. install matplotlib using "</w:t>
+      </w:r>
+      <w:r>
+        <w:rPr>
+          <w:b/>
+        </w:rPr>
+        <w:t>py -3 -m pip install matplotlib</w:t>
+      </w:r>
+      <w:r>
+        <w:t>" command</w:t>
+      </w:r>
+    </w:p>
+    <w:p>
+      <w:r>
+        <w:t xml:space="preserve">    5.4. install bs4 using "</w:t>
+      </w:r>
+      <w:r>
+        <w:rPr>
+          <w:b/>
+        </w:rPr>
+        <w:t>py -3 -m pip install bs4</w:t>
+      </w:r>
+      <w:r>
+        <w:t>" command</w:t>
+      </w:r>
+    </w:p>
+    <w:p>
+      <w:r>
+        <w:t xml:space="preserve">    5.5. install lxml using "</w:t>
+      </w:r>
+      <w:r>
+        <w:rPr>
+          <w:b/>
+        </w:rPr>
+        <w:t>py -3 -m pip install lxml</w:t>
+      </w:r>
+      <w:r>
+        <w:t>" command</w:t>
+      </w:r>
+    </w:p>
+    <w:p>
+      <w:r>
+        <w:lastRenderedPageBreak/>
+        <w:t xml:space="preserve">    5.6. use the above syntax and install any other missing modules.</w:t>
+      </w:r>
+    </w:p>
+    <w:p>
+      <w:r>
+        <w:t xml:space="preserve">    5.7. once you are done with all required installations, enter "py newswire_trends.py" on command line and hit enter to start execution.</w:t>
+      </w:r>
+    </w:p>
+    <w:p>
+      <w:r>
+        <w:t>6. you will see the plots generated as execution reaches end, close the generated plot to get next plot (Don’t worry plots will be saved in the current directory from where you are running the code.)</w:t>
+      </w:r>
+    </w:p>
+    <w:p>
+      <w:pPr>
+        <w:rPr>
+          <w:b/>
+          <w:sz w:val="24"/>
+        </w:rPr>
+      </w:pPr>
+      <w:r>
+        <w:rPr>
+          <w:b/>
+          <w:sz w:val="24"/>
+        </w:rPr>
+        <w:t>Alternative execution instructions using default python IDE:</w:t>
+      </w:r>
+    </w:p>
+    <w:p>
+      <w:r>
+        <w:t>1. follow above mentioned steps 1-6 to install Python 3 and required modules.</w:t>
+      </w:r>
+    </w:p>
+    <w:p>
+      <w:r>
+        <w:t xml:space="preserve">2. Instead of running through command prompt, you can open python 3 IDLE, it will open </w:t>
+      </w:r>
+      <w:r>
+        <w:t>‘P</w:t>
+      </w:r>
+      <w:r>
+        <w:t>ython 3 shell</w:t>
+      </w:r>
+      <w:r>
+        <w:t>’</w:t>
+      </w:r>
       <w:bookmarkStart w:id="0" w:name="_GoBack"/>
       <w:bookmarkEnd w:id="0"/>
       <w:r>
-        <w:t>4. 4 plots will be created in the directory where you save the code to execute it.</w:t>
+        <w:t xml:space="preserve"> in that go to 'file' menu / tab present at the top. In file menu select open.</w:t>
+      </w:r>
+    </w:p>
+    <w:p>
+      <w:r>
+        <w:t>3. A window opens where you should navigate to the cloned repository and open "newswire_trends.py" file.</w:t>
+      </w:r>
+    </w:p>
+    <w:p>
+      <w:r>
+        <w:t>4. The "newswire_trends.py" file will open in a new IDE window where you can run the code by pressing 'F5' function key or selecting 'Run Module' option from Run menu on top.</w:t>
+      </w:r>
+    </w:p>
+    <w:p>
+      <w:r>
+        <w:t xml:space="preserve">5. Execution will start, and results will be displayed in python 3 </w:t>
+      </w:r>
+      <w:r>
+        <w:t>Shell</w:t>
+      </w:r>
+      <w:r>
+        <w:t>. output images will be saved in the current directory.</w:t>
       </w:r>
     </w:p>
     <w:p>
@@ -116,59 +310,6 @@
             <wp:extent cx="4895850" cy="1095375"/>
             <wp:effectExtent l="0" t="0" r="0" b="9525"/>
             <wp:docPr id="6" name="Picture 6"/>
-            <wp:cNvGraphicFramePr>
-              <a:graphicFrameLocks xmlns:a="http://schemas.openxmlformats.org/drawingml/2006/main" noChangeAspect="1"/>
-            </wp:cNvGraphicFramePr>
-            <a:graphic xmlns:a="http://schemas.openxmlformats.org/drawingml/2006/main">
-              <a:graphicData uri="http://schemas.openxmlformats.org/drawingml/2006/picture">
-                <pic:pic xmlns:pic="http://schemas.openxmlformats.org/drawingml/2006/picture">
-                  <pic:nvPicPr>
-                    <pic:cNvPr id="1" name=""/>
-                    <pic:cNvPicPr/>
-                  </pic:nvPicPr>
-                  <pic:blipFill>
-                    <a:blip r:embed="rId6"/>
-                    <a:stretch>
-                      <a:fillRect/>
-                    </a:stretch>
-                  </pic:blipFill>
-                  <pic:spPr>
-                    <a:xfrm>
-                      <a:off x="0" y="0"/>
-                      <a:ext cx="4895850" cy="1095375"/>
-                    </a:xfrm>
-                    <a:prstGeom prst="rect">
-                      <a:avLst/>
-                    </a:prstGeom>
-                  </pic:spPr>
-                </pic:pic>
-              </a:graphicData>
-            </a:graphic>
-          </wp:inline>
-        </w:drawing>
-      </w:r>
-    </w:p>
-    <w:p>
-      <w:r>
-        <w:t>2. News articles were published from 567 locations, top 20 locations and the number of articles from the respective locations is plotted.</w:t>
-      </w:r>
-    </w:p>
-    <w:p>
-      <w:r>
-        <w:t xml:space="preserve">    2.1. Highest number of the articles are published from New York, followed by Los Angeles.</w:t>
-      </w:r>
-    </w:p>
-    <w:p>
-      <w:r>
-        <w:rPr>
-          <w:noProof/>
-        </w:rPr>
-        <w:lastRenderedPageBreak/>
-        <w:drawing>
-          <wp:inline distT="0" distB="0" distL="0" distR="0" wp14:anchorId="2E2FDE35" wp14:editId="7F2BA40B">
-            <wp:extent cx="5943600" cy="3671570"/>
-            <wp:effectExtent l="0" t="0" r="0" b="5080"/>
-            <wp:docPr id="7" name="Picture 7"/>
             <wp:cNvGraphicFramePr>
               <a:graphicFrameLocks xmlns:a="http://schemas.openxmlformats.org/drawingml/2006/main" noChangeAspect="1"/>
             </wp:cNvGraphicFramePr>
@@ -188,7 +329,7 @@
                   <pic:spPr>
                     <a:xfrm>
                       <a:off x="0" y="0"/>
-                      <a:ext cx="5943600" cy="3671570"/>
+                      <a:ext cx="4895850" cy="1095375"/>
                     </a:xfrm>
                     <a:prstGeom prst="rect">
                       <a:avLst/>
@@ -203,12 +344,12 @@
     </w:p>
     <w:p>
       <w:r>
-        <w:t>3. News articles from past 33 days (as of Aug 23, 2:50 AM) are considered under analysis, top 30 days and the number of articles published on those days is plotted.</w:t>
-      </w:r>
-    </w:p>
-    <w:p>
-      <w:r>
-        <w:t xml:space="preserve">    3.1. Very few articles are being published on weekends.</w:t>
+        <w:t>2. News articles were published from 567 locations, top 20 locations and the number of articles from the respective locations is plotted.</w:t>
+      </w:r>
+    </w:p>
+    <w:p>
+      <w:r>
+        <w:t xml:space="preserve">    2.1. Highest number of the articles are published from New York, followed by Los Angeles.</w:t>
       </w:r>
     </w:p>
     <w:p>
@@ -216,11 +357,12 @@
         <w:rPr>
           <w:noProof/>
         </w:rPr>
+        <w:lastRenderedPageBreak/>
         <w:drawing>
-          <wp:inline distT="0" distB="0" distL="0" distR="0" wp14:anchorId="71DCBD72" wp14:editId="515CBE48">
-            <wp:extent cx="5943600" cy="3316605"/>
-            <wp:effectExtent l="0" t="0" r="0" b="0"/>
-            <wp:docPr id="1" name="Picture 1"/>
+          <wp:inline distT="0" distB="0" distL="0" distR="0" wp14:anchorId="2E2FDE35" wp14:editId="7F2BA40B">
+            <wp:extent cx="5943600" cy="3671570"/>
+            <wp:effectExtent l="0" t="0" r="0" b="5080"/>
+            <wp:docPr id="7" name="Picture 7"/>
             <wp:cNvGraphicFramePr>
               <a:graphicFrameLocks xmlns:a="http://schemas.openxmlformats.org/drawingml/2006/main" noChangeAspect="1"/>
             </wp:cNvGraphicFramePr>
@@ -240,7 +382,7 @@
                   <pic:spPr>
                     <a:xfrm>
                       <a:off x="0" y="0"/>
-                      <a:ext cx="5943600" cy="3316605"/>
+                      <a:ext cx="5943600" cy="3671570"/>
                     </a:xfrm>
                     <a:prstGeom prst="rect">
                       <a:avLst/>
@@ -255,13 +397,12 @@
     </w:p>
     <w:p>
       <w:r>
-        <w:lastRenderedPageBreak/>
-        <w:t>4. News articles were classified into 379 unique categories, top 20 categories and the number of articles published under them is plotted.</w:t>
-      </w:r>
-    </w:p>
-    <w:p>
-      <w:r>
-        <w:t xml:space="preserve">    4.1. Finance and Business-related articles take a major share among all articles.</w:t>
+        <w:t>3. News articles from past 33 days (as of Aug 23, 2:50 AM) are considered under analysis, top 30 days and the number of articles published on those days is plotted.</w:t>
+      </w:r>
+    </w:p>
+    <w:p>
+      <w:r>
+        <w:t xml:space="preserve">    3.1. Very few articles are being published on weekends.</w:t>
       </w:r>
     </w:p>
     <w:p>
@@ -270,10 +411,10 @@
           <w:noProof/>
         </w:rPr>
         <w:drawing>
-          <wp:inline distT="0" distB="0" distL="0" distR="0" wp14:anchorId="0109A253" wp14:editId="424F89C9">
-            <wp:extent cx="5943600" cy="4123055"/>
+          <wp:inline distT="0" distB="0" distL="0" distR="0" wp14:anchorId="71DCBD72" wp14:editId="515CBE48">
+            <wp:extent cx="5943600" cy="3316605"/>
             <wp:effectExtent l="0" t="0" r="0" b="0"/>
-            <wp:docPr id="5" name="Picture 5"/>
+            <wp:docPr id="1" name="Picture 1"/>
             <wp:cNvGraphicFramePr>
               <a:graphicFrameLocks xmlns:a="http://schemas.openxmlformats.org/drawingml/2006/main" noChangeAspect="1"/>
             </wp:cNvGraphicFramePr>
@@ -293,7 +434,7 @@
                   <pic:spPr>
                     <a:xfrm>
                       <a:off x="0" y="0"/>
-                      <a:ext cx="5943600" cy="4123055"/>
+                      <a:ext cx="5943600" cy="3316605"/>
                     </a:xfrm>
                     <a:prstGeom prst="rect">
                       <a:avLst/>
@@ -308,12 +449,13 @@
     </w:p>
     <w:p>
       <w:r>
-        <w:t>5. 7186 unique Tags were mentioned overall, top 20 tags and the number of articles published under them is plotted.</w:t>
-      </w:r>
-    </w:p>
-    <w:p>
-      <w:r>
-        <w:t xml:space="preserve">    5.1. Student loans and Crypto currency related technologies were trending.</w:t>
+        <w:lastRenderedPageBreak/>
+        <w:t>4. News articles were classified into 379 unique categories, top 20 categories and the number of articles published under them is plotted.</w:t>
+      </w:r>
+    </w:p>
+    <w:p>
+      <w:r>
+        <w:t xml:space="preserve">    4.1. Finance and Business-related articles take a major share among all articles.</w:t>
       </w:r>
     </w:p>
     <w:p>
@@ -321,12 +463,11 @@
         <w:rPr>
           <w:noProof/>
         </w:rPr>
-        <w:lastRenderedPageBreak/>
         <w:drawing>
-          <wp:inline distT="0" distB="0" distL="0" distR="0" wp14:anchorId="4C7F351E" wp14:editId="60C576F7">
-            <wp:extent cx="5943600" cy="4011295"/>
-            <wp:effectExtent l="0" t="0" r="0" b="8255"/>
-            <wp:docPr id="8" name="Picture 8"/>
+          <wp:inline distT="0" distB="0" distL="0" distR="0" wp14:anchorId="0109A253" wp14:editId="424F89C9">
+            <wp:extent cx="5943600" cy="4123055"/>
+            <wp:effectExtent l="0" t="0" r="0" b="0"/>
+            <wp:docPr id="5" name="Picture 5"/>
             <wp:cNvGraphicFramePr>
               <a:graphicFrameLocks xmlns:a="http://schemas.openxmlformats.org/drawingml/2006/main" noChangeAspect="1"/>
             </wp:cNvGraphicFramePr>
@@ -346,6 +487,59 @@
                   <pic:spPr>
                     <a:xfrm>
                       <a:off x="0" y="0"/>
+                      <a:ext cx="5943600" cy="4123055"/>
+                    </a:xfrm>
+                    <a:prstGeom prst="rect">
+                      <a:avLst/>
+                    </a:prstGeom>
+                  </pic:spPr>
+                </pic:pic>
+              </a:graphicData>
+            </a:graphic>
+          </wp:inline>
+        </w:drawing>
+      </w:r>
+    </w:p>
+    <w:p>
+      <w:r>
+        <w:t>5. 7186 unique Tags were mentioned overall, top 20 tags and the number of articles published under them is plotted.</w:t>
+      </w:r>
+    </w:p>
+    <w:p>
+      <w:r>
+        <w:t xml:space="preserve">    5.1. Student loans and Crypto currency related technologies were trending.</w:t>
+      </w:r>
+    </w:p>
+    <w:p>
+      <w:r>
+        <w:rPr>
+          <w:noProof/>
+        </w:rPr>
+        <w:lastRenderedPageBreak/>
+        <w:drawing>
+          <wp:inline distT="0" distB="0" distL="0" distR="0" wp14:anchorId="4C7F351E" wp14:editId="60C576F7">
+            <wp:extent cx="5943600" cy="4011295"/>
+            <wp:effectExtent l="0" t="0" r="0" b="8255"/>
+            <wp:docPr id="8" name="Picture 8"/>
+            <wp:cNvGraphicFramePr>
+              <a:graphicFrameLocks xmlns:a="http://schemas.openxmlformats.org/drawingml/2006/main" noChangeAspect="1"/>
+            </wp:cNvGraphicFramePr>
+            <a:graphic xmlns:a="http://schemas.openxmlformats.org/drawingml/2006/main">
+              <a:graphicData uri="http://schemas.openxmlformats.org/drawingml/2006/picture">
+                <pic:pic xmlns:pic="http://schemas.openxmlformats.org/drawingml/2006/picture">
+                  <pic:nvPicPr>
+                    <pic:cNvPr id="1" name=""/>
+                    <pic:cNvPicPr/>
+                  </pic:nvPicPr>
+                  <pic:blipFill>
+                    <a:blip r:embed="rId11"/>
+                    <a:stretch>
+                      <a:fillRect/>
+                    </a:stretch>
+                  </pic:blipFill>
+                  <pic:spPr>
+                    <a:xfrm>
+                      <a:off x="0" y="0"/>
                       <a:ext cx="5943600" cy="4011295"/>
                     </a:xfrm>
                     <a:prstGeom prst="rect">
@@ -440,6 +634,74 @@
     <w:p>
       <w:r>
         <w:t>5. In-depth statistical analysis for various insights.</w:t>
+      </w:r>
+    </w:p>
+    <w:p/>
+    <w:p>
+      <w:pPr>
+        <w:rPr>
+          <w:b/>
+          <w:sz w:val="24"/>
+        </w:rPr>
+      </w:pPr>
+      <w:r>
+        <w:rPr>
+          <w:b/>
+          <w:sz w:val="24"/>
+        </w:rPr>
+        <w:t>Possible code enhancements:</w:t>
+      </w:r>
+    </w:p>
+    <w:p>
+      <w:r>
+        <w:t>There are many possibilities to enhance the submitted code. Based on business requirements, it can be modified to generate</w:t>
+      </w:r>
+    </w:p>
+    <w:p>
+      <w:pPr>
+        <w:pStyle w:val="ListParagraph"/>
+        <w:numPr>
+          <w:ilvl w:val="0"/>
+          <w:numId w:val="1"/>
+        </w:numPr>
+      </w:pPr>
+      <w:r>
+        <w:t>Reports for a specific period of time.</w:t>
+      </w:r>
+    </w:p>
+    <w:p>
+      <w:pPr>
+        <w:pStyle w:val="ListParagraph"/>
+        <w:numPr>
+          <w:ilvl w:val="0"/>
+          <w:numId w:val="1"/>
+        </w:numPr>
+      </w:pPr>
+      <w:r>
+        <w:t>Reports for a specific location</w:t>
+      </w:r>
+    </w:p>
+    <w:p>
+      <w:pPr>
+        <w:pStyle w:val="ListParagraph"/>
+        <w:numPr>
+          <w:ilvl w:val="0"/>
+          <w:numId w:val="1"/>
+        </w:numPr>
+      </w:pPr>
+      <w:r>
+        <w:t>Report for a specific News tag coming from different locations</w:t>
+      </w:r>
+      <w:r>
+        <w:t xml:space="preserve"> and so on….</w:t>
+      </w:r>
+    </w:p>
+    <w:p>
+      <w:pPr>
+        <w:ind w:left="360"/>
+      </w:pPr>
+      <w:r>
+        <w:t>Code can be optimized to write a single plot function and display various plots (downside being all plots tend to have similar parameters and limiters)</w:t>
       </w:r>
     </w:p>
     <w:p/>
@@ -517,6 +779,103 @@
     </w:p>
   </w:footnote>
 </w:footnotes>
+</file>
+
+<file path=word/numbering.xml><?xml version="1.0" encoding="utf-8"?>
+<w:numbering xmlns:wpc="http://schemas.microsoft.com/office/word/2010/wordprocessingCanvas" xmlns:cx="http://schemas.microsoft.com/office/drawing/2014/chartex" xmlns:cx1="http://schemas.microsoft.com/office/drawing/2015/9/8/chartex" xmlns:cx2="http://schemas.microsoft.com/office/drawing/2015/10/21/chartex" xmlns:cx3="http://schemas.microsoft.com/office/drawing/2016/5/9/chartex" xmlns:cx4="http://schemas.microsoft.com/office/drawing/2016/5/10/chartex" xmlns:cx5="http://schemas.microsoft.com/office/drawing/2016/5/11/chartex" xmlns:cx6="http://schemas.microsoft.com/office/drawing/2016/5/12/chartex" xmlns:cx7="http://schemas.microsoft.com/office/drawing/2016/5/13/chartex" xmlns:cx8="http://schemas.microsoft.com/office/drawing/2016/5/14/chartex" xmlns:mc="http://schemas.openxmlformats.org/markup-compatibility/2006" xmlns:aink="http://schemas.microsoft.com/office/drawing/2016/ink" xmlns:am3d="http://schemas.microsoft.com/office/drawing/2017/model3d" xmlns:o="urn:schemas-microsoft-com:office:office" xmlns:r="http://schemas.openxmlformats.org/officeDocument/2006/relationships" xmlns:m="http://schemas.openxmlformats.org/officeDocument/2006/math" xmlns:v="urn:schemas-microsoft-com:vml" xmlns:wp14="http://schemas.microsoft.com/office/word/2010/wordprocessingDrawing" xmlns:wp="http://schemas.openxmlformats.org/drawingml/2006/wordprocessingDrawing" xmlns:w10="urn:schemas-microsoft-com:office:word" xmlns:w="http://schemas.openxmlformats.org/wordprocessingml/2006/main" xmlns:w14="http://schemas.microsoft.com/office/word/2010/wordml" xmlns:w15="http://schemas.microsoft.com/office/word/2012/wordml" xmlns:w16cid="http://schemas.microsoft.com/office/word/2016/wordml/cid" xmlns:w16se="http://schemas.microsoft.com/office/word/2015/wordml/symex" xmlns:wpg="http://schemas.microsoft.com/office/word/2010/wordprocessingGroup" xmlns:wpi="http://schemas.microsoft.com/office/word/2010/wordprocessingInk" xmlns:wne="http://schemas.microsoft.com/office/word/2006/wordml" xmlns:wps="http://schemas.microsoft.com/office/word/2010/wordprocessingShape" mc:Ignorable="w14 w15 w16se w16cid wp14">
+  <w:abstractNum w:abstractNumId="0" w15:restartNumberingAfterBreak="0">
+    <w:nsid w:val="2AB9278A"/>
+    <w:multiLevelType w:val="hybridMultilevel"/>
+    <w:tmpl w:val="700E5FD0"/>
+    <w:lvl w:ilvl="0" w:tplc="0409000F">
+      <w:start w:val="1"/>
+      <w:numFmt w:val="decimal"/>
+      <w:lvlText w:val="%1."/>
+      <w:lvlJc w:val="left"/>
+      <w:pPr>
+        <w:ind w:left="720" w:hanging="360"/>
+      </w:pPr>
+      <w:rPr>
+        <w:rFonts w:hint="default"/>
+      </w:rPr>
+    </w:lvl>
+    <w:lvl w:ilvl="1" w:tplc="04090019" w:tentative="1">
+      <w:start w:val="1"/>
+      <w:numFmt w:val="lowerLetter"/>
+      <w:lvlText w:val="%2."/>
+      <w:lvlJc w:val="left"/>
+      <w:pPr>
+        <w:ind w:left="1440" w:hanging="360"/>
+      </w:pPr>
+    </w:lvl>
+    <w:lvl w:ilvl="2" w:tplc="0409001B" w:tentative="1">
+      <w:start w:val="1"/>
+      <w:numFmt w:val="lowerRoman"/>
+      <w:lvlText w:val="%3."/>
+      <w:lvlJc w:val="right"/>
+      <w:pPr>
+        <w:ind w:left="2160" w:hanging="180"/>
+      </w:pPr>
+    </w:lvl>
+    <w:lvl w:ilvl="3" w:tplc="0409000F" w:tentative="1">
+      <w:start w:val="1"/>
+      <w:numFmt w:val="decimal"/>
+      <w:lvlText w:val="%4."/>
+      <w:lvlJc w:val="left"/>
+      <w:pPr>
+        <w:ind w:left="2880" w:hanging="360"/>
+      </w:pPr>
+    </w:lvl>
+    <w:lvl w:ilvl="4" w:tplc="04090019" w:tentative="1">
+      <w:start w:val="1"/>
+      <w:numFmt w:val="lowerLetter"/>
+      <w:lvlText w:val="%5."/>
+      <w:lvlJc w:val="left"/>
+      <w:pPr>
+        <w:ind w:left="3600" w:hanging="360"/>
+      </w:pPr>
+    </w:lvl>
+    <w:lvl w:ilvl="5" w:tplc="0409001B" w:tentative="1">
+      <w:start w:val="1"/>
+      <w:numFmt w:val="lowerRoman"/>
+      <w:lvlText w:val="%6."/>
+      <w:lvlJc w:val="right"/>
+      <w:pPr>
+        <w:ind w:left="4320" w:hanging="180"/>
+      </w:pPr>
+    </w:lvl>
+    <w:lvl w:ilvl="6" w:tplc="0409000F" w:tentative="1">
+      <w:start w:val="1"/>
+      <w:numFmt w:val="decimal"/>
+      <w:lvlText w:val="%7."/>
+      <w:lvlJc w:val="left"/>
+      <w:pPr>
+        <w:ind w:left="5040" w:hanging="360"/>
+      </w:pPr>
+    </w:lvl>
+    <w:lvl w:ilvl="7" w:tplc="04090019" w:tentative="1">
+      <w:start w:val="1"/>
+      <w:numFmt w:val="lowerLetter"/>
+      <w:lvlText w:val="%8."/>
+      <w:lvlJc w:val="left"/>
+      <w:pPr>
+        <w:ind w:left="5760" w:hanging="360"/>
+      </w:pPr>
+    </w:lvl>
+    <w:lvl w:ilvl="8" w:tplc="0409001B" w:tentative="1">
+      <w:start w:val="1"/>
+      <w:numFmt w:val="lowerRoman"/>
+      <w:lvlText w:val="%9."/>
+      <w:lvlJc w:val="right"/>
+      <w:pPr>
+        <w:ind w:left="6480" w:hanging="180"/>
+      </w:pPr>
+    </w:lvl>
+  </w:abstractNum>
+  <w:num w:numId="1">
+    <w:abstractNumId w:val="0"/>
+  </w:num>
+</w:numbering>
 </file>
 
 <file path=word/styles.xml><?xml version="1.0" encoding="utf-8"?>

</xml_diff>